<commit_message>
Make edits to table captions.
</commit_message>
<xml_diff>
--- a/appendices/Appendix A.docx
+++ b/appendices/Appendix A.docx
@@ -27,6 +27,22 @@
         </w:rPr>
         <w:t>A</w:t>
       </w:r>
+      <w:r>
+        <w:rPr>
+          <w:rFonts w:ascii="Times New Roman" w:eastAsia="Times New Roman" w:hAnsi="Times New Roman" w:cs="Times New Roman"/>
+          <w:sz w:val="24"/>
+          <w:szCs w:val="24"/>
+        </w:rPr>
+        <w:t>: Results of Moderators Analyses (H2</w:t>
+      </w:r>
+      <w:r>
+        <w:rPr>
+          <w:rFonts w:ascii="Times New Roman" w:eastAsia="Times New Roman" w:hAnsi="Times New Roman" w:cs="Times New Roman"/>
+          <w:sz w:val="24"/>
+          <w:szCs w:val="24"/>
+        </w:rPr>
+        <w:t>a, H2b</w:t>
+      </w:r>
       <w:bookmarkStart w:id="0" w:name="_GoBack"/>
       <w:bookmarkEnd w:id="0"/>
       <w:r>
@@ -35,7 +51,7 @@
           <w:sz w:val="24"/>
           <w:szCs w:val="24"/>
         </w:rPr>
-        <w:t xml:space="preserve">: Results of Moderators Analyses (H2, H3). </w:t>
+        <w:t xml:space="preserve">). </w:t>
       </w:r>
     </w:p>
     <w:tbl>
@@ -367,21 +383,12 @@
                 <w:b/>
               </w:rPr>
             </w:pPr>
-            <w:proofErr w:type="spellStart"/>
             <w:r>
               <w:rPr>
                 <w:rFonts w:ascii="Times New Roman" w:eastAsia="Times New Roman" w:hAnsi="Times New Roman" w:cs="Times New Roman"/>
                 <w:b/>
               </w:rPr>
-              <w:t>Exp</w:t>
-            </w:r>
-            <w:proofErr w:type="spellEnd"/>
-            <w:r>
-              <w:rPr>
-                <w:rFonts w:ascii="Times New Roman" w:eastAsia="Times New Roman" w:hAnsi="Times New Roman" w:cs="Times New Roman"/>
-                <w:b/>
-              </w:rPr>
-              <w:t xml:space="preserve"> (beta)</w:t>
+              <w:t>Exp (beta)</w:t>
             </w:r>
           </w:p>
           <w:p>
@@ -2214,21 +2221,7 @@
         <w:rPr>
           <w:rFonts w:ascii="Times New Roman" w:eastAsia="Times New Roman" w:hAnsi="Times New Roman" w:cs="Times New Roman"/>
         </w:rPr>
-        <w:t xml:space="preserve">3. Although estimates pertaining to the control variables are provided for completeness, we caution readers against interpreting them since correct specification of this part of the model is not required to yield consistent estimates of the causal effect of the randomized engagement strategies (see </w:t>
-      </w:r>
-      <w:proofErr w:type="spellStart"/>
-      <w:r>
-        <w:rPr>
-          <w:rFonts w:ascii="Times New Roman" w:eastAsia="Times New Roman" w:hAnsi="Times New Roman" w:cs="Times New Roman"/>
-        </w:rPr>
-        <w:t>Boruvka</w:t>
-      </w:r>
-      <w:proofErr w:type="spellEnd"/>
-      <w:r>
-        <w:rPr>
-          <w:rFonts w:ascii="Times New Roman" w:eastAsia="Times New Roman" w:hAnsi="Times New Roman" w:cs="Times New Roman"/>
-        </w:rPr>
-        <w:t xml:space="preserve"> et al., 2016). </w:t>
+        <w:t xml:space="preserve">3. Although estimates pertaining to the control variables are provided for completeness, we caution readers against interpreting them since correct specification of this part of the model is not required to yield consistent estimates of the causal effect of the randomized engagement strategies (see Boruvka et al., 2016). </w:t>
       </w:r>
     </w:p>
     <w:p/>

</xml_diff>